<commit_message>
Added to section on anammox in functional section
</commit_message>
<xml_diff>
--- a/figures_and_tables/STable2_list_of_Ks_searched.docx
+++ b/figures_and_tables/STable2_list_of_Ks_searched.docx
@@ -757,23 +757,7 @@
                 <w:sz w:val="20"/>
                 <w:szCs w:val="20"/>
               </w:rPr>
-              <w:t xml:space="preserve"> </w:t>
-            </w:r>
-            <w:r>
-              <w:rPr>
-                <w:rFonts w:ascii="Times New Roman" w:hAnsi="Times New Roman" w:cs="Times New Roman"/>
-                <w:sz w:val="20"/>
-                <w:szCs w:val="20"/>
-              </w:rPr>
-              <w:t xml:space="preserve">subunit I </w:t>
-            </w:r>
-            <w:r>
-              <w:rPr>
-                <w:rFonts w:ascii="Times New Roman" w:hAnsi="Times New Roman" w:cs="Times New Roman"/>
-                <w:sz w:val="20"/>
-                <w:szCs w:val="20"/>
-              </w:rPr>
-              <w:t>(</w:t>
+              <w:t xml:space="preserve"> subunit I (</w:t>
             </w:r>
             <w:proofErr w:type="spellStart"/>
             <w:r>
@@ -946,23 +930,7 @@
                 <w:sz w:val="20"/>
                 <w:szCs w:val="20"/>
               </w:rPr>
-              <w:t xml:space="preserve"> </w:t>
-            </w:r>
-            <w:r>
-              <w:rPr>
-                <w:rFonts w:ascii="Times New Roman" w:hAnsi="Times New Roman" w:cs="Times New Roman"/>
-                <w:sz w:val="20"/>
-                <w:szCs w:val="20"/>
-              </w:rPr>
-              <w:t xml:space="preserve">subunit III </w:t>
-            </w:r>
-            <w:r>
-              <w:rPr>
-                <w:rFonts w:ascii="Times New Roman" w:hAnsi="Times New Roman" w:cs="Times New Roman"/>
-                <w:sz w:val="20"/>
-                <w:szCs w:val="20"/>
-              </w:rPr>
-              <w:t>(</w:t>
+              <w:t xml:space="preserve"> subunit III (</w:t>
             </w:r>
             <w:proofErr w:type="spellStart"/>
             <w:r>
@@ -1135,23 +1103,7 @@
                 <w:sz w:val="20"/>
                 <w:szCs w:val="20"/>
               </w:rPr>
-              <w:t xml:space="preserve"> </w:t>
-            </w:r>
-            <w:r>
-              <w:rPr>
-                <w:rFonts w:ascii="Times New Roman" w:hAnsi="Times New Roman" w:cs="Times New Roman"/>
-                <w:sz w:val="20"/>
-                <w:szCs w:val="20"/>
-              </w:rPr>
-              <w:t xml:space="preserve">subunit I </w:t>
-            </w:r>
-            <w:r>
-              <w:rPr>
-                <w:rFonts w:ascii="Times New Roman" w:hAnsi="Times New Roman" w:cs="Times New Roman"/>
-                <w:sz w:val="20"/>
-                <w:szCs w:val="20"/>
-              </w:rPr>
-              <w:t>(</w:t>
+              <w:t xml:space="preserve"> subunit I (</w:t>
             </w:r>
             <w:proofErr w:type="spellStart"/>
             <w:r>
@@ -1323,31 +1275,7 @@
                 <w:sz w:val="20"/>
                 <w:szCs w:val="20"/>
               </w:rPr>
-              <w:t xml:space="preserve"> </w:t>
-            </w:r>
-            <w:r>
-              <w:rPr>
-                <w:rFonts w:ascii="Times New Roman" w:hAnsi="Times New Roman" w:cs="Times New Roman"/>
-                <w:sz w:val="20"/>
-                <w:szCs w:val="20"/>
-              </w:rPr>
-              <w:t>subunit III</w:t>
-            </w:r>
-            <w:r>
-              <w:rPr>
-                <w:rFonts w:ascii="Times New Roman" w:hAnsi="Times New Roman" w:cs="Times New Roman"/>
-                <w:sz w:val="20"/>
-                <w:szCs w:val="20"/>
-              </w:rPr>
-              <w:t xml:space="preserve"> </w:t>
-            </w:r>
-            <w:r>
-              <w:rPr>
-                <w:rFonts w:ascii="Times New Roman" w:hAnsi="Times New Roman" w:cs="Times New Roman"/>
-                <w:sz w:val="20"/>
-                <w:szCs w:val="20"/>
-              </w:rPr>
-              <w:t>(</w:t>
+              <w:t xml:space="preserve"> subunit III (</w:t>
             </w:r>
             <w:proofErr w:type="spellStart"/>
             <w:r>
@@ -1499,15 +1427,7 @@
                 <w:sz w:val="20"/>
                 <w:szCs w:val="20"/>
               </w:rPr>
-              <w:t>ATP-</w:t>
-            </w:r>
-            <w:r>
-              <w:rPr>
-                <w:rFonts w:ascii="Times New Roman" w:hAnsi="Times New Roman" w:cs="Times New Roman"/>
-                <w:sz w:val="20"/>
-                <w:szCs w:val="20"/>
-              </w:rPr>
-              <w:t xml:space="preserve">citrate </w:t>
+              <w:t xml:space="preserve">ATP-citrate </w:t>
             </w:r>
             <w:proofErr w:type="spellStart"/>
             <w:r>
@@ -1613,15 +1533,7 @@
                 <w:sz w:val="20"/>
                 <w:szCs w:val="20"/>
               </w:rPr>
-              <w:t>Bacterial</w:t>
-            </w:r>
-            <w:r>
-              <w:rPr>
-                <w:rFonts w:ascii="Times New Roman" w:hAnsi="Times New Roman"/>
-                <w:sz w:val="20"/>
-                <w:szCs w:val="20"/>
-              </w:rPr>
-              <w:t xml:space="preserve">, </w:t>
+              <w:t xml:space="preserve">Bacterial, </w:t>
             </w:r>
             <w:proofErr w:type="spellStart"/>
             <w:r>
@@ -1686,15 +1598,7 @@
                 <w:sz w:val="20"/>
                 <w:szCs w:val="20"/>
               </w:rPr>
-              <w:t>ATP-</w:t>
-            </w:r>
-            <w:r>
-              <w:rPr>
-                <w:rFonts w:ascii="Times New Roman" w:hAnsi="Times New Roman" w:cs="Times New Roman"/>
-                <w:sz w:val="20"/>
-                <w:szCs w:val="20"/>
-              </w:rPr>
-              <w:t xml:space="preserve">citrate </w:t>
+              <w:t xml:space="preserve">ATP-citrate </w:t>
             </w:r>
             <w:proofErr w:type="spellStart"/>
             <w:r>
@@ -1800,15 +1704,7 @@
                 <w:sz w:val="20"/>
                 <w:szCs w:val="20"/>
               </w:rPr>
-              <w:t>Bacterial</w:t>
-            </w:r>
-            <w:r>
-              <w:rPr>
-                <w:rFonts w:ascii="Times New Roman" w:hAnsi="Times New Roman"/>
-                <w:sz w:val="20"/>
-                <w:szCs w:val="20"/>
-              </w:rPr>
-              <w:t xml:space="preserve">, </w:t>
+              <w:t xml:space="preserve">Bacterial, </w:t>
             </w:r>
             <w:proofErr w:type="spellStart"/>
             <w:r>
@@ -2257,15 +2153,7 @@
                 <w:sz w:val="20"/>
                 <w:szCs w:val="20"/>
               </w:rPr>
-              <w:t xml:space="preserve"> subunit </w:t>
-            </w:r>
-            <w:r>
-              <w:rPr>
-                <w:rFonts w:ascii="Times New Roman" w:hAnsi="Times New Roman" w:cs="Times New Roman"/>
-                <w:sz w:val="20"/>
-                <w:szCs w:val="20"/>
-              </w:rPr>
-              <w:t>(</w:t>
+              <w:t xml:space="preserve"> subunit (</w:t>
             </w:r>
             <w:proofErr w:type="spellStart"/>
             <w:r>
@@ -2410,15 +2298,7 @@
                 <w:sz w:val="20"/>
                 <w:szCs w:val="20"/>
               </w:rPr>
-              <w:t>carbon monoxide</w:t>
-            </w:r>
-            <w:r>
-              <w:rPr>
-                <w:rFonts w:ascii="Times New Roman" w:hAnsi="Times New Roman" w:cs="Times New Roman"/>
-                <w:sz w:val="20"/>
-                <w:szCs w:val="20"/>
-              </w:rPr>
-              <w:t xml:space="preserve"> </w:t>
+              <w:t xml:space="preserve">carbon monoxide </w:t>
             </w:r>
             <w:proofErr w:type="spellStart"/>
             <w:r>
@@ -2589,8 +2469,36 @@
                 <w:sz w:val="20"/>
                 <w:szCs w:val="20"/>
               </w:rPr>
-              <w:t>carbon monoxide</w:t>
-            </w:r>
+              <w:t xml:space="preserve">carbon monoxide </w:t>
+            </w:r>
+            <w:proofErr w:type="spellStart"/>
+            <w:r>
+              <w:rPr>
+                <w:rFonts w:ascii="Times New Roman" w:hAnsi="Times New Roman" w:cs="Times New Roman"/>
+                <w:sz w:val="20"/>
+                <w:szCs w:val="20"/>
+              </w:rPr>
+              <w:t>dehydrogenase</w:t>
+            </w:r>
+            <w:proofErr w:type="spellEnd"/>
+            <w:r>
+              <w:rPr>
+                <w:rFonts w:ascii="Times New Roman" w:hAnsi="Times New Roman" w:cs="Times New Roman"/>
+                <w:sz w:val="20"/>
+                <w:szCs w:val="20"/>
+              </w:rPr>
+              <w:t>/acetyl-</w:t>
+            </w:r>
+            <w:proofErr w:type="spellStart"/>
+            <w:r>
+              <w:rPr>
+                <w:rFonts w:ascii="Times New Roman" w:hAnsi="Times New Roman" w:cs="Times New Roman"/>
+                <w:sz w:val="20"/>
+                <w:szCs w:val="20"/>
+              </w:rPr>
+              <w:t>CoA</w:t>
+            </w:r>
+            <w:proofErr w:type="spellEnd"/>
             <w:r>
               <w:rPr>
                 <w:rFonts w:ascii="Times New Roman" w:hAnsi="Times New Roman" w:cs="Times New Roman"/>
@@ -2606,42 +2514,6 @@
                 <w:sz w:val="20"/>
                 <w:szCs w:val="20"/>
               </w:rPr>
-              <w:t>dehydrogenase</w:t>
-            </w:r>
-            <w:proofErr w:type="spellEnd"/>
-            <w:r>
-              <w:rPr>
-                <w:rFonts w:ascii="Times New Roman" w:hAnsi="Times New Roman" w:cs="Times New Roman"/>
-                <w:sz w:val="20"/>
-                <w:szCs w:val="20"/>
-              </w:rPr>
-              <w:t>/acetyl-</w:t>
-            </w:r>
-            <w:proofErr w:type="spellStart"/>
-            <w:r>
-              <w:rPr>
-                <w:rFonts w:ascii="Times New Roman" w:hAnsi="Times New Roman" w:cs="Times New Roman"/>
-                <w:sz w:val="20"/>
-                <w:szCs w:val="20"/>
-              </w:rPr>
-              <w:t>CoA</w:t>
-            </w:r>
-            <w:proofErr w:type="spellEnd"/>
-            <w:r>
-              <w:rPr>
-                <w:rFonts w:ascii="Times New Roman" w:hAnsi="Times New Roman" w:cs="Times New Roman"/>
-                <w:sz w:val="20"/>
-                <w:szCs w:val="20"/>
-              </w:rPr>
-              <w:t xml:space="preserve"> </w:t>
-            </w:r>
-            <w:proofErr w:type="spellStart"/>
-            <w:r>
-              <w:rPr>
-                <w:rFonts w:ascii="Times New Roman" w:hAnsi="Times New Roman" w:cs="Times New Roman"/>
-                <w:sz w:val="20"/>
-                <w:szCs w:val="20"/>
-              </w:rPr>
               <w:t>synthase</w:t>
             </w:r>
             <w:proofErr w:type="spellEnd"/>
@@ -2681,15 +2553,7 @@
                 <w:sz w:val="20"/>
                 <w:szCs w:val="20"/>
               </w:rPr>
-              <w:t>K0019</w:t>
-            </w:r>
-            <w:r>
-              <w:rPr>
-                <w:rFonts w:ascii="Times New Roman" w:hAnsi="Times New Roman"/>
-                <w:sz w:val="20"/>
-                <w:szCs w:val="20"/>
-              </w:rPr>
-              <w:t>0</w:t>
+              <w:t>K00190</w:t>
             </w:r>
           </w:p>
         </w:tc>
@@ -3204,23 +3068,7 @@
                 <w:sz w:val="20"/>
                 <w:szCs w:val="20"/>
               </w:rPr>
-              <w:t xml:space="preserve"> </w:t>
-            </w:r>
-            <w:r>
-              <w:rPr>
-                <w:rFonts w:ascii="Times New Roman" w:hAnsi="Times New Roman" w:cs="Times New Roman"/>
-                <w:sz w:val="20"/>
-                <w:szCs w:val="20"/>
-              </w:rPr>
-              <w:t xml:space="preserve">large </w:t>
-            </w:r>
-            <w:r>
-              <w:rPr>
-                <w:rFonts w:ascii="Times New Roman" w:hAnsi="Times New Roman" w:cs="Times New Roman"/>
-                <w:sz w:val="20"/>
-                <w:szCs w:val="20"/>
-              </w:rPr>
-              <w:t>(</w:t>
+              <w:t xml:space="preserve"> large (</w:t>
             </w:r>
             <w:proofErr w:type="spellStart"/>
             <w:r>
@@ -3374,15 +3222,7 @@
                 <w:sz w:val="20"/>
                 <w:szCs w:val="20"/>
               </w:rPr>
-              <w:t xml:space="preserve"> medium</w:t>
-            </w:r>
-            <w:r>
-              <w:rPr>
-                <w:rFonts w:ascii="Times New Roman" w:hAnsi="Times New Roman" w:cs="Times New Roman"/>
-                <w:sz w:val="20"/>
-                <w:szCs w:val="20"/>
-              </w:rPr>
-              <w:t xml:space="preserve"> (</w:t>
+              <w:t xml:space="preserve"> medium (</w:t>
             </w:r>
             <w:proofErr w:type="spellStart"/>
             <w:r>
@@ -3537,23 +3377,7 @@
                 <w:sz w:val="20"/>
                 <w:szCs w:val="20"/>
               </w:rPr>
-              <w:t xml:space="preserve"> </w:t>
-            </w:r>
-            <w:r>
-              <w:rPr>
-                <w:rFonts w:ascii="Times New Roman" w:hAnsi="Times New Roman" w:cs="Times New Roman"/>
-                <w:sz w:val="20"/>
-                <w:szCs w:val="20"/>
-              </w:rPr>
-              <w:t xml:space="preserve">small </w:t>
-            </w:r>
-            <w:r>
-              <w:rPr>
-                <w:rFonts w:ascii="Times New Roman" w:hAnsi="Times New Roman" w:cs="Times New Roman"/>
-                <w:sz w:val="20"/>
-                <w:szCs w:val="20"/>
-              </w:rPr>
-              <w:t>(</w:t>
+              <w:t xml:space="preserve"> small (</w:t>
             </w:r>
             <w:proofErr w:type="spellStart"/>
             <w:r>
@@ -4065,6 +3889,41 @@
               <w:t>nitrogenase</w:t>
             </w:r>
             <w:proofErr w:type="spellEnd"/>
+            <w:r>
+              <w:rPr>
+                <w:rFonts w:ascii="Times New Roman" w:hAnsi="Times New Roman" w:cs="Times New Roman"/>
+                <w:sz w:val="20"/>
+                <w:szCs w:val="20"/>
+              </w:rPr>
+              <w:t xml:space="preserve"> (</w:t>
+            </w:r>
+            <w:proofErr w:type="spellStart"/>
+            <w:r>
+              <w:rPr>
+                <w:rFonts w:ascii="Times New Roman" w:hAnsi="Times New Roman" w:cs="Times New Roman"/>
+                <w:i/>
+                <w:sz w:val="20"/>
+                <w:szCs w:val="20"/>
+              </w:rPr>
+              <w:t>anf</w:t>
+            </w:r>
+            <w:r>
+              <w:rPr>
+                <w:rFonts w:ascii="Times New Roman" w:hAnsi="Times New Roman" w:cs="Times New Roman"/>
+                <w:sz w:val="20"/>
+                <w:szCs w:val="20"/>
+              </w:rPr>
+              <w:t>G</w:t>
+            </w:r>
+            <w:proofErr w:type="spellEnd"/>
+            <w:r>
+              <w:rPr>
+                <w:rFonts w:ascii="Times New Roman" w:hAnsi="Times New Roman" w:cs="Times New Roman"/>
+                <w:sz w:val="20"/>
+                <w:szCs w:val="20"/>
+              </w:rPr>
+              <w:t>)</w:t>
+            </w:r>
           </w:p>
         </w:tc>
         <w:tc>
@@ -4181,23 +4040,7 @@
                 <w:sz w:val="20"/>
                 <w:szCs w:val="20"/>
               </w:rPr>
-              <w:t xml:space="preserve"> </w:t>
-            </w:r>
-            <w:r>
-              <w:rPr>
-                <w:rFonts w:ascii="Times New Roman" w:hAnsi="Times New Roman" w:cs="Times New Roman"/>
-                <w:sz w:val="20"/>
-                <w:szCs w:val="20"/>
-              </w:rPr>
-              <w:t xml:space="preserve">molybdenum-iron protein alpha </w:t>
-            </w:r>
-            <w:r>
-              <w:rPr>
-                <w:rFonts w:ascii="Times New Roman" w:hAnsi="Times New Roman" w:cs="Times New Roman"/>
-                <w:sz w:val="20"/>
-                <w:szCs w:val="20"/>
-              </w:rPr>
-              <w:t>(</w:t>
+              <w:t xml:space="preserve"> molybdenum-iron protein alpha (</w:t>
             </w:r>
             <w:proofErr w:type="spellStart"/>
             <w:r>
@@ -4342,23 +4185,7 @@
                 <w:sz w:val="20"/>
                 <w:szCs w:val="20"/>
               </w:rPr>
-              <w:t xml:space="preserve"> </w:t>
-            </w:r>
-            <w:r>
-              <w:rPr>
-                <w:rFonts w:ascii="Times New Roman" w:hAnsi="Times New Roman" w:cs="Times New Roman"/>
-                <w:sz w:val="20"/>
-                <w:szCs w:val="20"/>
-              </w:rPr>
-              <w:t xml:space="preserve">iron protein </w:t>
-            </w:r>
-            <w:r>
-              <w:rPr>
-                <w:rFonts w:ascii="Times New Roman" w:hAnsi="Times New Roman" w:cs="Times New Roman"/>
-                <w:sz w:val="20"/>
-                <w:szCs w:val="20"/>
-              </w:rPr>
-              <w:t>(</w:t>
+              <w:t xml:space="preserve"> iron protein (</w:t>
             </w:r>
             <w:proofErr w:type="spellStart"/>
             <w:r>
@@ -4504,23 +4331,7 @@
                 <w:sz w:val="20"/>
                 <w:szCs w:val="20"/>
               </w:rPr>
-              <w:t xml:space="preserve"> </w:t>
-            </w:r>
-            <w:r>
-              <w:rPr>
-                <w:rFonts w:ascii="Times New Roman" w:hAnsi="Times New Roman" w:cs="Times New Roman"/>
-                <w:sz w:val="20"/>
-                <w:szCs w:val="20"/>
-              </w:rPr>
-              <w:t xml:space="preserve"> molybdenum-iron protein beta </w:t>
-            </w:r>
-            <w:r>
-              <w:rPr>
-                <w:rFonts w:ascii="Times New Roman" w:hAnsi="Times New Roman" w:cs="Times New Roman"/>
-                <w:sz w:val="20"/>
-                <w:szCs w:val="20"/>
-              </w:rPr>
-              <w:t>(</w:t>
+              <w:t xml:space="preserve">  molybdenum-iron protein beta (</w:t>
             </w:r>
             <w:proofErr w:type="spellStart"/>
             <w:r>
@@ -5138,42 +4949,6 @@
                 <w:sz w:val="20"/>
                 <w:szCs w:val="20"/>
               </w:rPr>
-              <w:t>NrfA</w:t>
-            </w:r>
-            <w:proofErr w:type="spellEnd"/>
-            <w:r>
-              <w:rPr>
-                <w:rFonts w:ascii="Times New Roman" w:hAnsi="Times New Roman" w:cs="Times New Roman"/>
-                <w:sz w:val="20"/>
-                <w:szCs w:val="20"/>
-              </w:rPr>
-              <w:t xml:space="preserve"> </w:t>
-            </w:r>
-            <w:proofErr w:type="spellStart"/>
-            <w:r>
-              <w:rPr>
-                <w:rFonts w:ascii="Times New Roman" w:hAnsi="Times New Roman" w:cs="Times New Roman"/>
-                <w:sz w:val="20"/>
-                <w:szCs w:val="20"/>
-              </w:rPr>
-              <w:t>periplasmic</w:t>
-            </w:r>
-            <w:proofErr w:type="spellEnd"/>
-            <w:r>
-              <w:rPr>
-                <w:rFonts w:ascii="Times New Roman" w:hAnsi="Times New Roman" w:cs="Times New Roman"/>
-                <w:sz w:val="20"/>
-                <w:szCs w:val="20"/>
-              </w:rPr>
-              <w:t xml:space="preserve"> </w:t>
-            </w:r>
-            <w:proofErr w:type="spellStart"/>
-            <w:r>
-              <w:rPr>
-                <w:rFonts w:ascii="Times New Roman" w:hAnsi="Times New Roman" w:cs="Times New Roman"/>
-                <w:sz w:val="20"/>
-                <w:szCs w:val="20"/>
-              </w:rPr>
               <w:t>cytochrome</w:t>
             </w:r>
             <w:proofErr w:type="spellEnd"/>
@@ -5183,7 +4958,58 @@
                 <w:sz w:val="20"/>
                 <w:szCs w:val="20"/>
               </w:rPr>
-              <w:t xml:space="preserve"> c552 subunit</w:t>
+              <w:t xml:space="preserve"> c</w:t>
+            </w:r>
+            <w:r>
+              <w:rPr>
+                <w:rFonts w:ascii="Times New Roman" w:hAnsi="Times New Roman" w:cs="Times New Roman"/>
+                <w:sz w:val="20"/>
+                <w:szCs w:val="20"/>
+              </w:rPr>
+              <w:t>-</w:t>
+            </w:r>
+            <w:r>
+              <w:rPr>
+                <w:rFonts w:ascii="Times New Roman" w:hAnsi="Times New Roman" w:cs="Times New Roman"/>
+                <w:sz w:val="20"/>
+                <w:szCs w:val="20"/>
+              </w:rPr>
+              <w:t xml:space="preserve">552 </w:t>
+            </w:r>
+            <w:r>
+              <w:rPr>
+                <w:rFonts w:ascii="Times New Roman" w:hAnsi="Times New Roman" w:cs="Times New Roman"/>
+                <w:sz w:val="20"/>
+                <w:szCs w:val="20"/>
+              </w:rPr>
+              <w:t>(</w:t>
+            </w:r>
+            <w:proofErr w:type="spellStart"/>
+            <w:r>
+              <w:rPr>
+                <w:rFonts w:ascii="Times New Roman" w:hAnsi="Times New Roman" w:cs="Times New Roman"/>
+                <w:i/>
+                <w:sz w:val="20"/>
+                <w:szCs w:val="20"/>
+              </w:rPr>
+              <w:t>nrf</w:t>
+            </w:r>
+            <w:r>
+              <w:rPr>
+                <w:rFonts w:ascii="Times New Roman" w:hAnsi="Times New Roman" w:cs="Times New Roman"/>
+                <w:sz w:val="20"/>
+                <w:szCs w:val="20"/>
+              </w:rPr>
+              <w:t>A</w:t>
+            </w:r>
+            <w:proofErr w:type="spellEnd"/>
+            <w:r>
+              <w:rPr>
+                <w:rFonts w:ascii="Times New Roman" w:hAnsi="Times New Roman" w:cs="Times New Roman"/>
+                <w:sz w:val="20"/>
+                <w:szCs w:val="20"/>
+              </w:rPr>
+              <w:t>)</w:t>
             </w:r>
           </w:p>
         </w:tc>
@@ -5492,15 +5318,51 @@
                 <w:sz w:val="20"/>
                 <w:szCs w:val="20"/>
               </w:rPr>
-              <w:t>gdh</w:t>
-            </w:r>
-            <w:r>
-              <w:rPr>
-                <w:rFonts w:ascii="Times New Roman" w:hAnsi="Times New Roman" w:cs="Times New Roman"/>
-                <w:sz w:val="20"/>
-                <w:szCs w:val="20"/>
-              </w:rPr>
-              <w:t>A</w:t>
+              <w:t>g</w:t>
+            </w:r>
+            <w:r>
+              <w:rPr>
+                <w:rFonts w:ascii="Times New Roman" w:hAnsi="Times New Roman" w:cs="Times New Roman"/>
+                <w:i/>
+                <w:sz w:val="20"/>
+                <w:szCs w:val="20"/>
+              </w:rPr>
+              <w:t>ud</w:t>
+            </w:r>
+            <w:r>
+              <w:rPr>
+                <w:rFonts w:ascii="Times New Roman" w:hAnsi="Times New Roman" w:cs="Times New Roman"/>
+                <w:sz w:val="20"/>
+                <w:szCs w:val="20"/>
+              </w:rPr>
+              <w:t>B</w:t>
+            </w:r>
+            <w:proofErr w:type="spellEnd"/>
+            <w:r>
+              <w:rPr>
+                <w:rFonts w:ascii="Times New Roman" w:hAnsi="Times New Roman" w:cs="Times New Roman"/>
+                <w:sz w:val="20"/>
+                <w:szCs w:val="20"/>
+              </w:rPr>
+              <w:t xml:space="preserve">, </w:t>
+            </w:r>
+            <w:proofErr w:type="spellStart"/>
+            <w:r>
+              <w:rPr>
+                <w:rFonts w:ascii="Times New Roman" w:hAnsi="Times New Roman" w:cs="Times New Roman"/>
+                <w:i/>
+                <w:sz w:val="20"/>
+                <w:szCs w:val="20"/>
+              </w:rPr>
+              <w:t>roc</w:t>
+            </w:r>
+            <w:r>
+              <w:rPr>
+                <w:rFonts w:ascii="Times New Roman" w:hAnsi="Times New Roman" w:cs="Times New Roman"/>
+                <w:sz w:val="20"/>
+                <w:szCs w:val="20"/>
+              </w:rPr>
+              <w:t>G</w:t>
             </w:r>
             <w:proofErr w:type="spellEnd"/>
             <w:r>
@@ -6060,7 +5922,15 @@
                 <w:sz w:val="20"/>
                 <w:szCs w:val="20"/>
               </w:rPr>
-              <w:t xml:space="preserve">assimilatory nitrate </w:t>
+              <w:t>ferredoxin-</w:t>
+            </w:r>
+            <w:r>
+              <w:rPr>
+                <w:rFonts w:ascii="Times New Roman" w:hAnsi="Times New Roman" w:cs="Times New Roman"/>
+                <w:sz w:val="20"/>
+                <w:szCs w:val="20"/>
+              </w:rPr>
+              <w:t xml:space="preserve">nitrate </w:t>
             </w:r>
             <w:proofErr w:type="spellStart"/>
             <w:r>
@@ -6072,6 +5942,41 @@
               <w:t>reductase</w:t>
             </w:r>
             <w:proofErr w:type="spellEnd"/>
+            <w:r>
+              <w:rPr>
+                <w:rFonts w:ascii="Times New Roman" w:hAnsi="Times New Roman" w:cs="Times New Roman"/>
+                <w:sz w:val="20"/>
+                <w:szCs w:val="20"/>
+              </w:rPr>
+              <w:t xml:space="preserve"> (</w:t>
+            </w:r>
+            <w:proofErr w:type="spellStart"/>
+            <w:r>
+              <w:rPr>
+                <w:rFonts w:ascii="Times New Roman" w:hAnsi="Times New Roman" w:cs="Times New Roman"/>
+                <w:i/>
+                <w:sz w:val="20"/>
+                <w:szCs w:val="20"/>
+              </w:rPr>
+              <w:t>nar</w:t>
+            </w:r>
+            <w:r>
+              <w:rPr>
+                <w:rFonts w:ascii="Times New Roman" w:hAnsi="Times New Roman" w:cs="Times New Roman"/>
+                <w:sz w:val="20"/>
+                <w:szCs w:val="20"/>
+              </w:rPr>
+              <w:t>B</w:t>
+            </w:r>
+            <w:proofErr w:type="spellEnd"/>
+            <w:r>
+              <w:rPr>
+                <w:rFonts w:ascii="Times New Roman" w:hAnsi="Times New Roman" w:cs="Times New Roman"/>
+                <w:sz w:val="20"/>
+                <w:szCs w:val="20"/>
+              </w:rPr>
+              <w:t>)</w:t>
+            </w:r>
           </w:p>
         </w:tc>
         <w:tc>
@@ -6100,15 +6005,7 @@
                 <w:sz w:val="20"/>
                 <w:szCs w:val="20"/>
               </w:rPr>
-              <w:t>K0036</w:t>
-            </w:r>
-            <w:r>
-              <w:rPr>
-                <w:rFonts w:ascii="Times New Roman" w:hAnsi="Times New Roman"/>
-                <w:sz w:val="20"/>
-                <w:szCs w:val="20"/>
-              </w:rPr>
-              <w:t>1</w:t>
+              <w:t>K00361</w:t>
             </w:r>
           </w:p>
         </w:tc>
@@ -6340,15 +6237,7 @@
                 <w:sz w:val="20"/>
                 <w:szCs w:val="20"/>
               </w:rPr>
-              <w:t>glutamate</w:t>
-            </w:r>
-            <w:r>
-              <w:rPr>
-                <w:rFonts w:ascii="Times New Roman" w:hAnsi="Times New Roman" w:cs="Times New Roman"/>
-                <w:sz w:val="20"/>
-                <w:szCs w:val="20"/>
-              </w:rPr>
-              <w:t xml:space="preserve"> </w:t>
+              <w:t xml:space="preserve">glutamate </w:t>
             </w:r>
             <w:proofErr w:type="spellStart"/>
             <w:r>
@@ -6366,23 +6255,7 @@
                 <w:sz w:val="20"/>
                 <w:szCs w:val="20"/>
               </w:rPr>
-              <w:t xml:space="preserve"> </w:t>
-            </w:r>
-            <w:r>
-              <w:rPr>
-                <w:rFonts w:ascii="Times New Roman" w:hAnsi="Times New Roman" w:cs="Times New Roman"/>
-                <w:sz w:val="20"/>
-                <w:szCs w:val="20"/>
-              </w:rPr>
-              <w:t>(NADPH/NADH)</w:t>
-            </w:r>
-            <w:r>
-              <w:rPr>
-                <w:rFonts w:ascii="Times New Roman" w:hAnsi="Times New Roman" w:cs="Times New Roman"/>
-                <w:sz w:val="20"/>
-                <w:szCs w:val="20"/>
-              </w:rPr>
-              <w:t>(</w:t>
+              <w:t xml:space="preserve"> (NADPH/NADH)(</w:t>
             </w:r>
             <w:proofErr w:type="spellStart"/>
             <w:r>
@@ -6569,15 +6442,7 @@
                 <w:sz w:val="20"/>
                 <w:szCs w:val="20"/>
               </w:rPr>
-              <w:t xml:space="preserve">) </w:t>
-            </w:r>
-            <w:r>
-              <w:rPr>
-                <w:rFonts w:ascii="Times New Roman" w:hAnsi="Times New Roman" w:cs="Times New Roman"/>
-                <w:sz w:val="20"/>
-                <w:szCs w:val="20"/>
-              </w:rPr>
-              <w:t>(</w:t>
+              <w:t>) (</w:t>
             </w:r>
             <w:proofErr w:type="spellStart"/>
             <w:r>

</xml_diff>